<commit_message>
prezentare pp + update articol
</commit_message>
<xml_diff>
--- a/Articol Paraschiv.docx
+++ b/Articol Paraschiv.docx
@@ -1020,6 +1020,33 @@
           <w:lang w:val="en-US"/>
         </w:rPr>
         <w:t>.</w:t>
+      </w:r>
+      <w:bookmarkStart w:id="0" w:name="_GoBack"/>
+      <w:bookmarkEnd w:id="0"/>
+    </w:p>
+    <w:p>
+      <w:pPr>
+        <w:pStyle w:val="ListParagraph"/>
+        <w:numPr>
+          <w:ilvl w:val="0"/>
+          <w:numId w:val="2"/>
+        </w:numPr>
+        <w:jc w:val="both"/>
+        <w:rPr>
+          <w:rFonts w:ascii="Times New Roman" w:hAnsi="Times New Roman" w:cs="Times New Roman"/>
+          <w:sz w:val="24"/>
+          <w:szCs w:val="24"/>
+          <w:lang w:val="en-US"/>
+        </w:rPr>
+      </w:pPr>
+      <w:r>
+        <w:rPr>
+          <w:rFonts w:ascii="Times New Roman" w:hAnsi="Times New Roman" w:cs="Times New Roman"/>
+          <w:sz w:val="24"/>
+          <w:szCs w:val="24"/>
+          <w:lang w:val="ro-RO"/>
+        </w:rPr>
+        <w:t>Altfel, celula își păstrează starea.</w:t>
       </w:r>
     </w:p>
     <w:p>
@@ -1746,7 +1773,6 @@
           <w:szCs w:val="24"/>
           <w:lang w:val="ro-RO"/>
         </w:rPr>
-        <w:lastRenderedPageBreak/>
         <w:tab/>
         <w:t>Următoarea imagine ilustrează modul de lucru al convoluției (kernel-ul este de 3x3, 1 pentru vecini și 10 în mijloc</w:t>
       </w:r>
@@ -2719,6 +2745,7 @@
           <w:noProof/>
           <w:lang w:eastAsia="en-GB"/>
         </w:rPr>
+        <w:lastRenderedPageBreak/>
         <w:drawing>
           <wp:inline distT="0" distB="0" distL="0" distR="0">
             <wp:extent cx="5191125" cy="2595563"/>
@@ -2787,7 +2814,6 @@
           <w:szCs w:val="24"/>
           <w:lang w:eastAsia="en-GB"/>
         </w:rPr>
-        <w:lastRenderedPageBreak/>
         <w:drawing>
           <wp:inline distT="0" distB="0" distL="0" distR="0" wp14:anchorId="6609080E" wp14:editId="4AB6B0D5">
             <wp:extent cx="3372321" cy="1095528"/>
@@ -3643,7 +3669,25 @@
           <w:szCs w:val="24"/>
           <w:lang w:val="en-US"/>
         </w:rPr>
-        <w:t>moare</w:t>
+        <w:t>moar</w:t>
+      </w:r>
+      <w:r>
+        <w:rPr>
+          <w:rFonts w:ascii="Times New Roman" w:hAnsi="Times New Roman" w:cs="Times New Roman"/>
+          <w:sz w:val="24"/>
+          <w:szCs w:val="24"/>
+          <w:lang w:val="en-US"/>
+        </w:rPr>
+        <w:t>t</w:t>
+      </w:r>
+      <w:r>
+        <w:rPr>
+          <w:rFonts w:ascii="Times New Roman" w:hAnsi="Times New Roman" w:cs="Times New Roman"/>
+          <w:sz w:val="24"/>
+          <w:szCs w:val="24"/>
+          <w:lang w:val="en-US"/>
+        </w:rPr>
+        <w:t>e</w:t>
       </w:r>
       <w:proofErr w:type="spellEnd"/>
       <w:r>
@@ -4454,6 +4498,7 @@
           <w:szCs w:val="24"/>
           <w:lang w:eastAsia="en-GB"/>
         </w:rPr>
+        <w:lastRenderedPageBreak/>
         <w:drawing>
           <wp:inline distT="0" distB="0" distL="0" distR="0" wp14:anchorId="07DDD282" wp14:editId="05C23643">
             <wp:extent cx="2362530" cy="2391109"/>
@@ -4935,7 +4980,6 @@
           <w:szCs w:val="24"/>
           <w:lang w:val="en-US"/>
         </w:rPr>
-        <w:lastRenderedPageBreak/>
         <w:t>pixeli</w:t>
       </w:r>
       <w:proofErr w:type="spellEnd"/>
@@ -5846,10 +5890,19 @@
           <w:szCs w:val="24"/>
           <w:lang w:val="en-US"/>
         </w:rPr>
-        <w:t xml:space="preserve"> specific oamenilor</w:t>
-      </w:r>
-      <w:bookmarkStart w:id="0" w:name="_GoBack"/>
-      <w:bookmarkEnd w:id="0"/>
+        <w:t xml:space="preserve"> specific </w:t>
+      </w:r>
+      <w:proofErr w:type="spellStart"/>
+      <w:r>
+        <w:rPr>
+          <w:rFonts w:ascii="Times New Roman" w:hAnsi="Times New Roman" w:cs="Times New Roman"/>
+          <w:sz w:val="24"/>
+          <w:szCs w:val="24"/>
+          <w:lang w:val="en-US"/>
+        </w:rPr>
+        <w:t>oamenilor</w:t>
+      </w:r>
+      <w:proofErr w:type="spellEnd"/>
       <w:r>
         <w:rPr>
           <w:rFonts w:ascii="Times New Roman" w:hAnsi="Times New Roman" w:cs="Times New Roman"/>
@@ -6251,7 +6304,7 @@
   <w:abstractNum w:abstractNumId="1">
     <w:nsid w:val="6004439D"/>
     <w:multiLevelType w:val="hybridMultilevel"/>
-    <w:tmpl w:val="0450D9B0"/>
+    <w:tmpl w:val="337A5024"/>
     <w:lvl w:ilvl="0" w:tplc="08090001">
       <w:start w:val="1"/>
       <w:numFmt w:val="bullet"/>
@@ -6767,7 +6820,6 @@
   <w:style w:type="character" w:default="1" w:styleId="DefaultParagraphFont">
     <w:name w:val="Default Paragraph Font"/>
     <w:uiPriority w:val="1"/>
-    <w:semiHidden/>
     <w:unhideWhenUsed/>
   </w:style>
   <w:style w:type="table" w:default="1" w:styleId="TableNormal">

</xml_diff>